<commit_message>
add links to paragraph
</commit_message>
<xml_diff>
--- a/templates/default.docx
+++ b/templates/default.docx
@@ -370,6 +370,8 @@
     <w:lsdException w:name="Book Title" w:semiHidden="0" w:uiPriority="33" w:unhideWhenUsed="0" w:qFormat="1"/>
     <w:lsdException w:name="Bibliography" w:uiPriority="37"/>
     <w:lsdException w:name="TOC Heading" w:uiPriority="39" w:qFormat="1"/>
+    <w:lsdException w:name="Block Text" w:semiHidden="1" w:unhideWhenUsed="1"/>
+    <w:lsdException w:name="Hyperlink" w:semiHidden="1" w:unhideWhenUsed="1"/>
   </w:latentStyles>
   <w:style w:type="paragraph" w:default="1" w:styleId="Normal">
     <w:name w:val="Normal"/>
@@ -12057,6 +12059,17 @@
         <w:shd w:val="clear" w:color="auto" w:fill="FBCAA2" w:themeFill="accent6" w:themeFillTint="7F"/>
       </w:tcPr>
     </w:tblStylePr>
+  </w:style>
+  <w:style w:type="character" w:styleId="Hyperlink">
+    <w:name w:val="Hyperlink"/>
+    <w:basedOn w:val="DefaultParagraphFont"/>
+    <w:uiPriority w:val="99"/>
+    <w:unhideWhenUsed/>
+    <w:rsid w:val="00990D6A"/>
+    <w:rPr>
+      <w:color w:val="0000FF" w:themeColor="hyperlink"/>
+      <w:u w:val="single"/>
+    </w:rPr>
   </w:style>
 </w:styles>
 </file>

</xml_diff>